<commit_message>
more work on docs
</commit_message>
<xml_diff>
--- a/Documentation/NICal_documentation.docx
+++ b/Documentation/NICal_documentation.docx
@@ -540,6 +540,75 @@
     <w:p>
       <w:pPr>
         <w:pStyle w:val="Heading1"/>
+      </w:pPr>
+      <w:r>
+        <w:t xml:space="preserve">Calibration Using </w:t>
+      </w:r>
+      <w:proofErr w:type="spellStart"/>
+      <w:r>
+        <w:t>NICal</w:t>
+      </w:r>
+      <w:proofErr w:type="spellEnd"/>
+      <w:r>
+        <w:t xml:space="preserve">: </w:t>
+      </w:r>
+      <w:proofErr w:type="spellStart"/>
+      <w:r>
+        <w:t>NICal</w:t>
+      </w:r>
+      <w:proofErr w:type="spellEnd"/>
+      <w:r>
+        <w:t>-generated tones</w:t>
+      </w:r>
+    </w:p>
+    <w:p>
+      <w:pPr>
+        <w:pStyle w:val="Heading2"/>
+      </w:pPr>
+      <w:r>
+        <w:t>Setup</w:t>
+      </w:r>
+    </w:p>
+    <w:p>
+      <w:pPr>
+        <w:pStyle w:val="Heading3"/>
+      </w:pPr>
+      <w:r>
+        <w:t>Connections</w:t>
+      </w:r>
+    </w:p>
+    <w:p>
+      <w:pPr>
+        <w:pStyle w:val="Heading3"/>
+      </w:pPr>
+      <w:r>
+        <w:t>Calibration Settings</w:t>
+      </w:r>
+    </w:p>
+    <w:p>
+      <w:pPr>
+        <w:pStyle w:val="Heading3"/>
+      </w:pPr>
+      <w:proofErr w:type="spellStart"/>
+      <w:r>
+        <w:t>Input/Output</w:t>
+      </w:r>
+      <w:proofErr w:type="spellEnd"/>
+      <w:r>
+        <w:t xml:space="preserve"> settings</w:t>
+      </w:r>
+    </w:p>
+    <w:p>
+      <w:pPr>
+        <w:pStyle w:val="Heading3"/>
+      </w:pPr>
+      <w:r>
+        <w:t>Microphone Settings</w:t>
+      </w:r>
+    </w:p>
+    <w:p>
+      <w:pPr>
+        <w:pStyle w:val="Heading2"/>
         <w:sectPr>
           <w:pgSz w:w="12240" w:h="15840"/>
           <w:pgMar w:top="1440" w:right="1440" w:bottom="1440" w:left="1440" w:header="720" w:footer="720" w:gutter="0"/>
@@ -548,6 +617,15 @@
         </w:sectPr>
       </w:pPr>
       <w:r>
+        <w:t>Running Calibration</w:t>
+      </w:r>
+    </w:p>
+    <w:p>
+      <w:pPr>
+        <w:pStyle w:val="Heading1"/>
+      </w:pPr>
+      <w:r>
+        <w:lastRenderedPageBreak/>
         <w:t xml:space="preserve">Calibration Using </w:t>
       </w:r>
       <w:proofErr w:type="spellStart"/>
@@ -556,20 +634,57 @@
       </w:r>
       <w:proofErr w:type="spellEnd"/>
       <w:r>
-        <w:t xml:space="preserve">: </w:t>
-      </w:r>
-      <w:proofErr w:type="spellStart"/>
-      <w:r>
-        <w:t>NICal</w:t>
-      </w:r>
-      <w:proofErr w:type="spellEnd"/>
-      <w:r>
-        <w:t>-generated tones</w:t>
-      </w:r>
-    </w:p>
-    <w:p>
-      <w:pPr>
-        <w:pStyle w:val="Heading1"/>
+        <w:t>: Externally-generated tones</w:t>
+      </w:r>
+    </w:p>
+    <w:p>
+      <w:pPr>
+        <w:pStyle w:val="Heading2"/>
+      </w:pPr>
+      <w:r>
+        <w:t>Setup</w:t>
+      </w:r>
+    </w:p>
+    <w:p>
+      <w:pPr>
+        <w:pStyle w:val="Heading3"/>
+      </w:pPr>
+      <w:r>
+        <w:t>Connections</w:t>
+      </w:r>
+    </w:p>
+    <w:p>
+      <w:pPr>
+        <w:pStyle w:val="Heading3"/>
+      </w:pPr>
+      <w:r>
+        <w:t>Calibration Settings</w:t>
+      </w:r>
+    </w:p>
+    <w:p>
+      <w:pPr>
+        <w:pStyle w:val="Heading3"/>
+      </w:pPr>
+      <w:proofErr w:type="spellStart"/>
+      <w:r>
+        <w:t>Input/Output</w:t>
+      </w:r>
+      <w:proofErr w:type="spellEnd"/>
+      <w:r>
+        <w:t xml:space="preserve"> settings</w:t>
+      </w:r>
+    </w:p>
+    <w:p>
+      <w:pPr>
+        <w:pStyle w:val="Heading3"/>
+      </w:pPr>
+      <w:r>
+        <w:t>Microphone Settings</w:t>
+      </w:r>
+    </w:p>
+    <w:p>
+      <w:pPr>
+        <w:pStyle w:val="Heading2"/>
         <w:sectPr>
           <w:pgSz w:w="12240" w:h="15840"/>
           <w:pgMar w:top="1440" w:right="1440" w:bottom="1440" w:left="1440" w:header="720" w:footer="720" w:gutter="0"/>
@@ -578,22 +693,236 @@
         </w:sectPr>
       </w:pPr>
       <w:r>
+        <w:t>Running Calibration</w:t>
+      </w:r>
+    </w:p>
+    <w:p>
+      <w:pPr>
+        <w:pStyle w:val="Heading1"/>
+      </w:pPr>
+      <w:r>
         <w:lastRenderedPageBreak/>
-        <w:t xml:space="preserve">Calibration Using </w:t>
-      </w:r>
-      <w:proofErr w:type="spellStart"/>
-      <w:r>
-        <w:t>NICal</w:t>
-      </w:r>
-      <w:proofErr w:type="spellEnd"/>
-      <w:r>
-        <w:t>: Externally-generated tones</w:t>
+        <w:t xml:space="preserve">Characterizing Microphones (building </w:t>
+      </w:r>
+      <w:r>
+        <w:rPr>
+          <w:i/>
+        </w:rPr>
+        <w:t>.</w:t>
+      </w:r>
+      <w:proofErr w:type="spellStart"/>
+      <w:r>
+        <w:rPr>
+          <w:i/>
+        </w:rPr>
+        <w:t>fr</w:t>
+      </w:r>
+      <w:proofErr w:type="spellEnd"/>
+      <w:r>
+        <w:t xml:space="preserve"> files)</w:t>
+      </w:r>
+    </w:p>
+    <w:p>
+      <w:pPr>
+        <w:pStyle w:val="Heading2"/>
+      </w:pPr>
+      <w:r>
+        <w:t>Setup</w:t>
+      </w:r>
+    </w:p>
+    <w:p>
+      <w:pPr>
+        <w:pStyle w:val="Heading3"/>
+      </w:pPr>
+      <w:r>
+        <w:t>Connections</w:t>
+      </w:r>
+    </w:p>
+    <w:p>
+      <w:pPr>
+        <w:pStyle w:val="Heading3"/>
+      </w:pPr>
+      <w:r>
+        <w:t>Calibration Settings</w:t>
+      </w:r>
+    </w:p>
+    <w:p>
+      <w:pPr>
+        <w:pStyle w:val="Heading3"/>
+      </w:pPr>
+      <w:proofErr w:type="spellStart"/>
+      <w:r>
+        <w:t>Input/Output</w:t>
+      </w:r>
+      <w:proofErr w:type="spellEnd"/>
+      <w:r>
+        <w:t xml:space="preserve"> settings</w:t>
+      </w:r>
+    </w:p>
+    <w:p>
+      <w:pPr>
+        <w:pStyle w:val="Heading3"/>
+      </w:pPr>
+      <w:r>
+        <w:t>Microphone Settings</w:t>
+      </w:r>
+    </w:p>
+    <w:p>
+      <w:pPr>
+        <w:pStyle w:val="Heading2"/>
+        <w:sectPr>
+          <w:pgSz w:w="12240" w:h="15840"/>
+          <w:pgMar w:top="1440" w:right="1440" w:bottom="1440" w:left="1440" w:header="720" w:footer="720" w:gutter="0"/>
+          <w:cols w:space="720"/>
+          <w:docGrid w:linePitch="360"/>
+        </w:sectPr>
+      </w:pPr>
+      <w:r>
+        <w:t>Running Calibration</w:t>
       </w:r>
     </w:p>
     <w:p>
       <w:pPr>
         <w:pStyle w:val="Heading1"/>
       </w:pPr>
+      <w:r>
+        <w:lastRenderedPageBreak/>
+        <w:t>Using Non-reference Microphones</w:t>
+      </w:r>
+    </w:p>
+    <w:p>
+      <w:pPr>
+        <w:pStyle w:val="Heading2"/>
+      </w:pPr>
+      <w:r>
+        <w:t>Setup</w:t>
+      </w:r>
+    </w:p>
+    <w:p>
+      <w:pPr>
+        <w:pStyle w:val="Heading3"/>
+      </w:pPr>
+      <w:r>
+        <w:t>Connections</w:t>
+      </w:r>
+    </w:p>
+    <w:p>
+      <w:pPr>
+        <w:pStyle w:val="Heading3"/>
+      </w:pPr>
+      <w:r>
+        <w:t>Calibration Settings</w:t>
+      </w:r>
+    </w:p>
+    <w:p>
+      <w:pPr>
+        <w:pStyle w:val="Heading3"/>
+      </w:pPr>
+      <w:proofErr w:type="spellStart"/>
+      <w:r>
+        <w:t>Input/Output</w:t>
+      </w:r>
+      <w:proofErr w:type="spellEnd"/>
+      <w:r>
+        <w:t xml:space="preserve"> settings</w:t>
+      </w:r>
+    </w:p>
+    <w:p>
+      <w:pPr>
+        <w:pStyle w:val="Heading3"/>
+      </w:pPr>
+      <w:r>
+        <w:t>Microphone Settings</w:t>
+      </w:r>
+    </w:p>
+    <w:p>
+      <w:pPr>
+        <w:pStyle w:val="Heading2"/>
+        <w:sectPr>
+          <w:pgSz w:w="12240" w:h="15840"/>
+          <w:pgMar w:top="1440" w:right="1440" w:bottom="1440" w:left="1440" w:header="720" w:footer="720" w:gutter="0"/>
+          <w:cols w:space="720"/>
+          <w:docGrid w:linePitch="360"/>
+        </w:sectPr>
+      </w:pPr>
+      <w:r>
+        <w:t>Running Calibration</w:t>
+      </w:r>
+    </w:p>
+    <w:p>
+      <w:pPr>
+        <w:pStyle w:val="Heading1"/>
+      </w:pPr>
+      <w:r>
+        <w:lastRenderedPageBreak/>
+        <w:t>Other Details</w:t>
+      </w:r>
+    </w:p>
+    <w:p>
+      <w:pPr>
+        <w:pStyle w:val="Heading2"/>
+      </w:pPr>
+      <w:r>
+        <w:t>Setup</w:t>
+      </w:r>
+    </w:p>
+    <w:p>
+      <w:pPr>
+        <w:pStyle w:val="Heading3"/>
+      </w:pPr>
+      <w:r>
+        <w:t>Connections</w:t>
+      </w:r>
+    </w:p>
+    <w:p>
+      <w:pPr>
+        <w:pStyle w:val="Heading3"/>
+      </w:pPr>
+      <w:r>
+        <w:t>Calibration Settings</w:t>
+      </w:r>
+    </w:p>
+    <w:p>
+      <w:pPr>
+        <w:pStyle w:val="Heading3"/>
+      </w:pPr>
+      <w:proofErr w:type="spellStart"/>
+      <w:r>
+        <w:t>Input/Output</w:t>
+      </w:r>
+      <w:proofErr w:type="spellEnd"/>
+      <w:r>
+        <w:t xml:space="preserve"> settings</w:t>
+      </w:r>
+    </w:p>
+    <w:p>
+      <w:pPr>
+        <w:pStyle w:val="Heading3"/>
+      </w:pPr>
+      <w:r>
+        <w:t>Microphone Settings</w:t>
+      </w:r>
+    </w:p>
+    <w:p>
+      <w:pPr>
+        <w:pStyle w:val="Heading2"/>
+        <w:sectPr>
+          <w:pgSz w:w="12240" w:h="15840"/>
+          <w:pgMar w:top="1440" w:right="1440" w:bottom="1440" w:left="1440" w:header="720" w:footer="720" w:gutter="0"/>
+          <w:cols w:space="720"/>
+          <w:docGrid w:linePitch="360"/>
+        </w:sectPr>
+      </w:pPr>
+      <w:r>
+        <w:t>Running Calibration</w:t>
+      </w:r>
+    </w:p>
+    <w:p>
+      <w:pPr>
+        <w:pStyle w:val="Heading1"/>
+      </w:pPr>
+      <w:bookmarkStart w:id="0" w:name="_GoBack"/>
+      <w:bookmarkEnd w:id="0"/>
       <w:r>
         <w:lastRenderedPageBreak/>
         <w:t>GUI</w:t>
@@ -755,8 +1084,6 @@
       <w:pPr>
         <w:pStyle w:val="Heading4"/>
       </w:pPr>
-      <w:bookmarkStart w:id="0" w:name="_GoBack"/>
-      <w:bookmarkEnd w:id="0"/>
       <w:proofErr w:type="spellStart"/>
       <w:r>
         <w:t>Input/Output</w:t>
@@ -2937,9 +3264,9 @@
           <w:noProof/>
         </w:rPr>
         <w:drawing>
-          <wp:inline distT="0" distB="0" distL="0" distR="0" wp14:anchorId="5CCC99F8" wp14:editId="7BB69B8E">
-            <wp:extent cx="5943600" cy="1701800"/>
-            <wp:effectExtent l="0" t="0" r="0" b="0"/>
+          <wp:inline distT="0" distB="0" distL="0" distR="0" wp14:anchorId="5CCC99F8" wp14:editId="380B7A13">
+            <wp:extent cx="5171440" cy="1480711"/>
+            <wp:effectExtent l="0" t="0" r="10160" b="0"/>
             <wp:docPr id="5" name="Picture 4" descr="Macintosh HD:Users:sshanbhag:Work:Code:Matlab:dev:TytoLogy:Calibration:NICal:Documentation:FileSettings.jpg"/>
             <wp:cNvGraphicFramePr>
               <a:graphicFrameLocks xmlns:a="http://schemas.openxmlformats.org/drawingml/2006/main" noChangeAspect="1"/>
@@ -2969,7 +3296,7 @@
                   <pic:spPr bwMode="auto">
                     <a:xfrm>
                       <a:off x="0" y="0"/>
-                      <a:ext cx="5943600" cy="1701800"/>
+                      <a:ext cx="5173364" cy="1481262"/>
                     </a:xfrm>
                     <a:prstGeom prst="rect">
                       <a:avLst/>
@@ -3088,6 +3415,9 @@
       <w:r>
         <w:t>Specifies the output calibration data file</w:t>
       </w:r>
+      <w:r>
+        <w:t>.</w:t>
+      </w:r>
     </w:p>
     <w:p>
       <w:r>
@@ -3580,61 +3910,101 @@
         <w:t>Hardware</w:t>
       </w:r>
     </w:p>
+    <w:p>
+      <w:pPr>
+        <w:pStyle w:val="NormalIndent"/>
+      </w:pPr>
+      <w:r>
+        <w:t xml:space="preserve">Signals get into </w:t>
+      </w:r>
+      <w:r>
+        <w:t>and out</w:t>
+      </w:r>
+      <w:r>
+        <w:t xml:space="preserve"> </w:t>
+      </w:r>
+      <w:r>
+        <w:t xml:space="preserve">from the calibration computer via a </w:t>
+      </w:r>
+      <w:r>
+        <w:rPr>
+          <w:i/>
+        </w:rPr>
+        <w:t>BNC-2110</w:t>
+      </w:r>
+      <w:r>
+        <w:t xml:space="preserve"> breakout box that connects to a </w:t>
+      </w:r>
+      <w:r>
+        <w:t>National Instrument</w:t>
+      </w:r>
+      <w:r>
+        <w:t xml:space="preserve">s </w:t>
+      </w:r>
+      <w:r>
+        <w:rPr>
+          <w:i/>
+        </w:rPr>
+        <w:t>PCIe-</w:t>
+      </w:r>
+      <w:r>
+        <w:rPr>
+          <w:i/>
+        </w:rPr>
+        <w:t>6351</w:t>
+      </w:r>
+      <w:r>
+        <w:t xml:space="preserve"> PCI-Express multifunction input/output card located within the calibration computer.</w:t>
+      </w:r>
+    </w:p>
+    <w:p>
+      <w:pPr>
+        <w:pStyle w:val="NormalIndent"/>
+      </w:pPr>
+      <w:r>
+        <w:t>Input from the microphone should be routed through an antialiasing filter (low pass filter) with a cutoff frequency of less than 250 kHz (default sampli</w:t>
+      </w:r>
+      <w:r>
+        <w:t xml:space="preserve">ng rate for </w:t>
+      </w:r>
+      <w:proofErr w:type="spellStart"/>
+      <w:r>
+        <w:t>NICal</w:t>
+      </w:r>
+      <w:proofErr w:type="spellEnd"/>
+      <w:r>
+        <w:t xml:space="preserve"> is 500 kHz). </w:t>
+      </w:r>
+    </w:p>
     <w:p/>
     <w:p>
       <w:pPr>
-        <w:pStyle w:val="NormalIndent"/>
-      </w:pPr>
-      <w:r>
-        <w:t xml:space="preserve">Signals get into  and </w:t>
-      </w:r>
-      <w:proofErr w:type="spellStart"/>
-      <w:r>
-        <w:t>outfrom</w:t>
-      </w:r>
-      <w:proofErr w:type="spellEnd"/>
-      <w:r>
-        <w:t xml:space="preserve"> the calibration computer via a National Instruments </w:t>
-      </w:r>
-      <w:proofErr w:type="spellStart"/>
-      <w:r>
-        <w:t>xxxx</w:t>
-      </w:r>
-      <w:proofErr w:type="spellEnd"/>
-      <w:r>
-        <w:t xml:space="preserve"> PCI-Express card and </w:t>
-      </w:r>
-      <w:proofErr w:type="spellStart"/>
-      <w:r>
-        <w:t>BNC_xxxx</w:t>
-      </w:r>
-      <w:proofErr w:type="spellEnd"/>
-      <w:r>
-        <w:t xml:space="preserve"> breakout box.</w:t>
-      </w:r>
-    </w:p>
-    <w:p/>
-    <w:p>
-      <w:pPr>
-        <w:pStyle w:val="NormalIndent"/>
+        <w:pStyle w:val="Heading2"/>
       </w:pPr>
       <w:r>
         <w:t>Signal mapping:</w:t>
       </w:r>
     </w:p>
-    <w:p/>
-    <w:p>
-      <w:pPr>
-        <w:pStyle w:val="NormalIndent"/>
+    <w:p>
+      <w:pPr>
+        <w:pStyle w:val="Heading3"/>
       </w:pPr>
       <w:r>
         <w:t>Output Channels:</w:t>
       </w:r>
     </w:p>
-    <w:p/>
-    <w:p>
+    <w:p>
+      <w:pPr>
+        <w:pStyle w:val="NormalIndent"/>
+      </w:pPr>
       <w:r>
         <w:tab/>
+      </w:r>
+      <w:r>
+        <w:rPr>
+          <w:b/>
+          <w:u w:val="single"/>
+        </w:rPr>
         <w:t>Hardware Label</w:t>
       </w:r>
       <w:r>
@@ -3645,17 +4015,42 @@
       </w:r>
       <w:proofErr w:type="spellStart"/>
       <w:r>
+        <w:rPr>
+          <w:b/>
+          <w:u w:val="single"/>
+        </w:rPr>
         <w:t>NICal</w:t>
       </w:r>
       <w:proofErr w:type="spellEnd"/>
       <w:r>
+        <w:rPr>
+          <w:b/>
+          <w:u w:val="single"/>
+        </w:rPr>
         <w:t xml:space="preserve"> name</w:t>
       </w:r>
     </w:p>
     <w:p>
       <w:r>
         <w:tab/>
-        <w:t>DA0</w:t>
+      </w:r>
+      <w:r>
+        <w:rPr>
+          <w:i/>
+        </w:rPr>
+        <w:t>A</w:t>
+      </w:r>
+      <w:r>
+        <w:rPr>
+          <w:i/>
+        </w:rPr>
+        <w:t xml:space="preserve">O </w:t>
+      </w:r>
+      <w:r>
+        <w:rPr>
+          <w:i/>
+        </w:rPr>
+        <w:t>0</w:t>
       </w:r>
       <w:r>
         <w:tab/>
@@ -3674,7 +4069,18 @@
     <w:p>
       <w:r>
         <w:tab/>
-        <w:t>DA1</w:t>
+      </w:r>
+      <w:r>
+        <w:rPr>
+          <w:i/>
+        </w:rPr>
+        <w:t xml:space="preserve">AO </w:t>
+      </w:r>
+      <w:r>
+        <w:rPr>
+          <w:i/>
+        </w:rPr>
+        <w:t>1</w:t>
       </w:r>
       <w:r>
         <w:tab/>
@@ -3690,18 +4096,26 @@
         <w:t>Right channel</w:t>
       </w:r>
     </w:p>
-    <w:p/>
-    <w:p>
-      <w:pPr>
-        <w:pStyle w:val="NormalIndent"/>
+    <w:p>
+      <w:pPr>
+        <w:pStyle w:val="Heading3"/>
       </w:pPr>
       <w:r>
         <w:t>Input Channels:</w:t>
       </w:r>
     </w:p>
     <w:p>
+      <w:pPr>
+        <w:pStyle w:val="NormalIndent"/>
+      </w:pPr>
       <w:r>
         <w:tab/>
+      </w:r>
+      <w:r>
+        <w:rPr>
+          <w:b/>
+          <w:u w:val="single"/>
+        </w:rPr>
         <w:t>Hardware Label</w:t>
       </w:r>
       <w:r>
@@ -3712,16 +4126,30 @@
       </w:r>
       <w:proofErr w:type="spellStart"/>
       <w:r>
+        <w:rPr>
+          <w:b/>
+          <w:u w:val="single"/>
+        </w:rPr>
         <w:t>NICal</w:t>
       </w:r>
       <w:proofErr w:type="spellEnd"/>
       <w:r>
+        <w:rPr>
+          <w:b/>
+          <w:u w:val="single"/>
+        </w:rPr>
         <w:t xml:space="preserve"> name</w:t>
       </w:r>
     </w:p>
     <w:p>
       <w:r>
         <w:tab/>
+      </w:r>
+      <w:r>
+        <w:rPr>
+          <w:i/>
+        </w:rPr>
+        <w:t>AI 0</w:t>
       </w:r>
       <w:r>
         <w:tab/>
@@ -3742,6 +4170,12 @@
         <w:tab/>
       </w:r>
       <w:r>
+        <w:rPr>
+          <w:i/>
+        </w:rPr>
+        <w:t>AI 1</w:t>
+      </w:r>
+      <w:r>
         <w:tab/>
       </w:r>
       <w:r>
@@ -3752,26 +4186,910 @@
       </w:r>
       <w:r>
         <w:tab/>
-        <w:t xml:space="preserve"> Right channel</w:t>
-      </w:r>
-    </w:p>
-    <w:p/>
-    <w:p>
-      <w:pPr>
-        <w:pStyle w:val="NormalIndent"/>
+      </w:r>
+      <w:r>
+        <w:t>Right channel</w:t>
+      </w:r>
+    </w:p>
+    <w:p>
+      <w:pPr>
+        <w:pStyle w:val="Heading3"/>
       </w:pPr>
       <w:r>
         <w:t>TTL Trigger Input:</w:t>
       </w:r>
     </w:p>
-    <w:p/>
-    <w:p>
-      <w:pPr>
-        <w:pStyle w:val="NormalIndent"/>
-      </w:pPr>
-      <w:r>
-        <w:t>Allows external triggering of acquisition via a TL pulse.</w:t>
-      </w:r>
+    <w:p>
+      <w:pPr>
+        <w:pStyle w:val="NormalIndent"/>
+        <w:rPr>
+          <w:i/>
+        </w:rPr>
+      </w:pPr>
+      <w:r>
+        <w:tab/>
+      </w:r>
+      <w:r>
+        <w:rPr>
+          <w:i/>
+        </w:rPr>
+        <w:t>PFI 0</w:t>
+      </w:r>
+    </w:p>
+    <w:p>
+      <w:pPr>
+        <w:pStyle w:val="NormalIndent"/>
+      </w:pPr>
+      <w:r>
+        <w:t>Allows external triggering</w:t>
+      </w:r>
+      <w:r>
+        <w:t xml:space="preserve"> of acquisition via a T</w:t>
+      </w:r>
+      <w:r>
+        <w:t>T</w:t>
+      </w:r>
+      <w:r>
+        <w:t xml:space="preserve">L </w:t>
+      </w:r>
+      <w:r>
+        <w:t xml:space="preserve">(+5 V) </w:t>
+      </w:r>
+      <w:r>
+        <w:t>pulse.</w:t>
+      </w:r>
+    </w:p>
+    <w:p>
+      <w:pPr>
+        <w:pStyle w:val="NormalIndent"/>
+      </w:pPr>
+    </w:p>
+    <w:p>
+      <w:pPr>
+        <w:spacing w:after="200" w:line="276" w:lineRule="auto"/>
+        <w:contextualSpacing w:val="0"/>
+        <w:rPr>
+          <w:rFonts w:asciiTheme="majorHAnsi" w:eastAsiaTheme="majorEastAsia" w:hAnsiTheme="majorHAnsi" w:cstheme="majorBidi"/>
+          <w:b/>
+          <w:bCs/>
+          <w:color w:val="000090"/>
+          <w:sz w:val="28"/>
+          <w:szCs w:val="26"/>
+        </w:rPr>
+      </w:pPr>
+      <w:r>
+        <w:br w:type="page"/>
+      </w:r>
+    </w:p>
+    <w:p>
+      <w:pPr>
+        <w:pStyle w:val="Heading2"/>
+      </w:pPr>
+      <w:r>
+        <w:lastRenderedPageBreak/>
+        <w:t>Antialiasing Filter for A/D inputs</w:t>
+      </w:r>
+    </w:p>
+    <w:p>
+      <w:pPr>
+        <w:pStyle w:val="NormalIndent"/>
+      </w:pPr>
+      <w:r>
+        <w:t xml:space="preserve">A USB-controlled filter </w:t>
+      </w:r>
+      <w:r>
+        <w:t>(</w:t>
+      </w:r>
+      <w:r>
+        <w:rPr>
+          <w:i/>
+        </w:rPr>
+        <w:t>USBPBP-</w:t>
+      </w:r>
+      <w:r>
+        <w:rPr>
+          <w:i/>
+        </w:rPr>
+        <w:t>S1</w:t>
+      </w:r>
+      <w:r>
+        <w:t xml:space="preserve">) </w:t>
+      </w:r>
+      <w:r>
+        <w:t>from</w:t>
+      </w:r>
+      <w:r>
+        <w:t xml:space="preserve"> Alligator Technologies is part of the calibration rig and should be used if other filters (e.g., TDT FT6) are not available.  </w:t>
+      </w:r>
+      <w:r>
+        <w:t xml:space="preserve">Failure to use an antialiasing filter prior to analog-to-digital conversion may lead to calibration errors.  </w:t>
+      </w:r>
+    </w:p>
+    <w:p>
+      <w:pPr>
+        <w:pStyle w:val="NormalIndent"/>
+      </w:pPr>
+      <w:r>
+        <w:t xml:space="preserve">The Alligator filter is a </w:t>
+      </w:r>
+      <w:proofErr w:type="spellStart"/>
+      <w:r>
+        <w:t>bandpass</w:t>
+      </w:r>
+      <w:proofErr w:type="spellEnd"/>
+      <w:r>
+        <w:t xml:space="preserve"> filter with programmable</w:t>
+      </w:r>
+      <w:r>
+        <w:t xml:space="preserve"> </w:t>
+      </w:r>
+      <w:proofErr w:type="spellStart"/>
+      <w:r>
+        <w:t>highpass</w:t>
+      </w:r>
+      <w:proofErr w:type="spellEnd"/>
+      <w:r>
+        <w:t xml:space="preserve"> and </w:t>
+      </w:r>
+      <w:proofErr w:type="spellStart"/>
+      <w:r>
+        <w:t>lowpass</w:t>
+      </w:r>
+      <w:proofErr w:type="spellEnd"/>
+      <w:r>
+        <w:t xml:space="preserve"> cutoff frequencies.  </w:t>
+      </w:r>
+      <w:r>
+        <w:t xml:space="preserve">Gain is also programmable. </w:t>
+      </w:r>
+    </w:p>
+    <w:p>
+      <w:pPr>
+        <w:pStyle w:val="Heading3"/>
+      </w:pPr>
+      <w:r>
+        <w:t>Connections</w:t>
+      </w:r>
+    </w:p>
+    <w:p>
+      <w:pPr>
+        <w:pStyle w:val="NormalIndent"/>
+      </w:pPr>
+      <w:r>
+        <w:t xml:space="preserve">Connect the power cable to the </w:t>
+      </w:r>
+      <w:r>
+        <w:rPr>
+          <w:i/>
+        </w:rPr>
+        <w:t>USBPBP-S1</w:t>
+      </w:r>
+      <w:r>
+        <w:t xml:space="preserve"> and plug it in.  Then, connect the </w:t>
+      </w:r>
+      <w:r>
+        <w:rPr>
+          <w:i/>
+        </w:rPr>
+        <w:t>USBPBP-S1</w:t>
+      </w:r>
+      <w:r>
+        <w:t xml:space="preserve"> to the computer using a </w:t>
+      </w:r>
+      <w:r>
+        <w:t>USB cable.</w:t>
+      </w:r>
+    </w:p>
+    <w:p>
+      <w:pPr>
+        <w:pStyle w:val="Heading3"/>
+        <w:rPr>
+          <w:i/>
+        </w:rPr>
+      </w:pPr>
+      <w:r>
+        <w:t xml:space="preserve">Programming the </w:t>
+      </w:r>
+      <w:r>
+        <w:rPr>
+          <w:i/>
+        </w:rPr>
+        <w:t>USBPBP-S1</w:t>
+      </w:r>
+    </w:p>
+    <w:p>
+      <w:pPr>
+        <w:pStyle w:val="NormalIndent"/>
+      </w:pPr>
+      <w:r>
+        <w:t xml:space="preserve">Once the </w:t>
+      </w:r>
+      <w:r>
+        <w:rPr>
+          <w:i/>
+        </w:rPr>
+        <w:t>USBPBP-</w:t>
+      </w:r>
+      <w:r>
+        <w:t>S1</w:t>
+      </w:r>
+      <w:r>
+        <w:t xml:space="preserve"> is connected to the computer and to the power supply, l</w:t>
+      </w:r>
+      <w:r>
+        <w:t>aunch</w:t>
+      </w:r>
+      <w:r>
+        <w:t xml:space="preserve"> the </w:t>
+      </w:r>
+      <w:r>
+        <w:rPr>
+          <w:i/>
+        </w:rPr>
+        <w:t>SystemViewUSBPxxS1</w:t>
+      </w:r>
+      <w:r>
+        <w:t xml:space="preserve"> application by</w:t>
+      </w:r>
+      <w:r>
+        <w:t xml:space="preserve"> either</w:t>
+      </w:r>
+    </w:p>
+    <w:p>
+      <w:pPr>
+        <w:pStyle w:val="NormalIndent"/>
+      </w:pPr>
+      <w:r>
+        <w:t>(1)</w:t>
+      </w:r>
+      <w:r>
+        <w:t xml:space="preserve"> clicking on the Alligator </w:t>
+      </w:r>
+      <w:proofErr w:type="spellStart"/>
+      <w:r>
+        <w:t>quicklaunch</w:t>
+      </w:r>
+      <w:proofErr w:type="spellEnd"/>
+      <w:r>
+        <w:t xml:space="preserve"> icon</w:t>
+      </w:r>
+      <w:r>
+        <w:t xml:space="preserve"> (highlighted in red)</w:t>
+      </w:r>
+      <w:r>
+        <w:t>:</w:t>
+      </w:r>
+    </w:p>
+    <w:p>
+      <w:pPr>
+        <w:pStyle w:val="NormalIndent"/>
+      </w:pPr>
+      <w:r>
+        <w:rPr>
+          <w:noProof/>
+        </w:rPr>
+        <w:drawing>
+          <wp:inline distT="0" distB="0" distL="0" distR="0" wp14:anchorId="7592740E" wp14:editId="3214C82A">
+            <wp:extent cx="4777740" cy="2132288"/>
+            <wp:effectExtent l="0" t="0" r="0" b="1905"/>
+            <wp:docPr id="16" name="Picture 2" descr="Macintosh HD:Users:sshanbhag:Work:Code:Matlab:dev:TytoLogy:Calibration:NICal:Documentation:Alligator_quicklaunch.jpg"/>
+            <wp:cNvGraphicFramePr>
+              <a:graphicFrameLocks xmlns:a="http://schemas.openxmlformats.org/drawingml/2006/main" noChangeAspect="1"/>
+            </wp:cNvGraphicFramePr>
+            <a:graphic xmlns:a="http://schemas.openxmlformats.org/drawingml/2006/main">
+              <a:graphicData uri="http://schemas.openxmlformats.org/drawingml/2006/picture">
+                <pic:pic xmlns:pic="http://schemas.openxmlformats.org/drawingml/2006/picture">
+                  <pic:nvPicPr>
+                    <pic:cNvPr id="0" name="Picture 2" descr="Macintosh HD:Users:sshanbhag:Work:Code:Matlab:dev:TytoLogy:Calibration:NICal:Documentation:Alligator_quicklaunch.jpg"/>
+                    <pic:cNvPicPr>
+                      <a:picLocks noChangeAspect="1" noChangeArrowheads="1"/>
+                    </pic:cNvPicPr>
+                  </pic:nvPicPr>
+                  <pic:blipFill>
+                    <a:blip r:embed="rId18">
+                      <a:extLst>
+                        <a:ext uri="{28A0092B-C50C-407E-A947-70E740481C1C}">
+                          <a14:useLocalDpi xmlns:a14="http://schemas.microsoft.com/office/drawing/2010/main" val="0"/>
+                        </a:ext>
+                      </a:extLst>
+                    </a:blip>
+                    <a:srcRect/>
+                    <a:stretch>
+                      <a:fillRect/>
+                    </a:stretch>
+                  </pic:blipFill>
+                  <pic:spPr bwMode="auto">
+                    <a:xfrm>
+                      <a:off x="0" y="0"/>
+                      <a:ext cx="4777740" cy="2132288"/>
+                    </a:xfrm>
+                    <a:prstGeom prst="rect">
+                      <a:avLst/>
+                    </a:prstGeom>
+                    <a:noFill/>
+                    <a:ln>
+                      <a:noFill/>
+                    </a:ln>
+                  </pic:spPr>
+                </pic:pic>
+              </a:graphicData>
+            </a:graphic>
+          </wp:inline>
+        </w:drawing>
+      </w:r>
+    </w:p>
+    <w:p>
+      <w:pPr>
+        <w:pStyle w:val="NormalIndent"/>
+      </w:pPr>
+    </w:p>
+    <w:p>
+      <w:pPr>
+        <w:pStyle w:val="NormalIndent"/>
+      </w:pPr>
+      <w:r>
+        <w:t>or,</w:t>
+      </w:r>
+    </w:p>
+    <w:p>
+      <w:pPr>
+        <w:pStyle w:val="NormalIndent"/>
+      </w:pPr>
+    </w:p>
+    <w:p>
+      <w:pPr>
+        <w:spacing w:after="200" w:line="276" w:lineRule="auto"/>
+        <w:contextualSpacing w:val="0"/>
+      </w:pPr>
+      <w:r>
+        <w:br w:type="page"/>
+      </w:r>
+    </w:p>
+    <w:p>
+      <w:pPr>
+        <w:pStyle w:val="NormalIndent"/>
+      </w:pPr>
+      <w:r>
+        <w:lastRenderedPageBreak/>
+        <w:t xml:space="preserve">(2) </w:t>
+      </w:r>
+      <w:r>
+        <w:t xml:space="preserve">selecting </w:t>
+      </w:r>
+      <w:r>
+        <w:rPr>
+          <w:i/>
+        </w:rPr>
+        <w:t>All Programs</w:t>
+      </w:r>
+      <w:r>
+        <w:rPr>
+          <w:i/>
+        </w:rPr>
+        <w:t xml:space="preserve"> </w:t>
+      </w:r>
+      <w:r>
+        <w:rPr>
+          <w:rFonts w:ascii="Wingdings" w:hAnsi="Wingdings"/>
+          <w:color w:val="000000"/>
+          <w:sz w:val="22"/>
+        </w:rPr>
+        <w:t></w:t>
+      </w:r>
+      <w:r>
+        <w:rPr>
+          <w:i/>
+        </w:rPr>
+        <w:t xml:space="preserve"> Alligator</w:t>
+      </w:r>
+      <w:r>
+        <w:rPr>
+          <w:i/>
+        </w:rPr>
+        <w:t xml:space="preserve"> </w:t>
+      </w:r>
+      <w:r>
+        <w:rPr>
+          <w:i/>
+        </w:rPr>
+        <w:t xml:space="preserve">Technologies </w:t>
+      </w:r>
+      <w:r>
+        <w:rPr>
+          <w:rFonts w:ascii="Wingdings" w:hAnsi="Wingdings"/>
+          <w:color w:val="000000"/>
+          <w:sz w:val="22"/>
+        </w:rPr>
+        <w:t></w:t>
+      </w:r>
+      <w:r>
+        <w:rPr>
+          <w:i/>
+        </w:rPr>
+        <w:t xml:space="preserve"> SystemViewUSBPxxS1.Release 4 </w:t>
+      </w:r>
+      <w:r>
+        <w:rPr>
+          <w:rFonts w:ascii="Wingdings" w:hAnsi="Wingdings"/>
+          <w:color w:val="000000"/>
+          <w:sz w:val="22"/>
+        </w:rPr>
+        <w:t></w:t>
+      </w:r>
+      <w:r>
+        <w:rPr>
+          <w:i/>
+        </w:rPr>
+        <w:t xml:space="preserve"> SystemViewUSBPxxS1</w:t>
+      </w:r>
+      <w:r>
+        <w:t>:</w:t>
+      </w:r>
+    </w:p>
+    <w:p>
+      <w:pPr>
+        <w:pStyle w:val="NormalIndent"/>
+      </w:pPr>
+      <w:r>
+        <w:rPr>
+          <w:noProof/>
+        </w:rPr>
+        <w:drawing>
+          <wp:inline distT="0" distB="0" distL="0" distR="0" wp14:anchorId="53CF5491" wp14:editId="08980E51">
+            <wp:extent cx="2566498" cy="3543300"/>
+            <wp:effectExtent l="0" t="0" r="0" b="0"/>
+            <wp:docPr id="15" name="Picture 1" descr="Macintosh HD:Users:sshanbhag:Work:Code:Matlab:dev:TytoLogy:Calibration:NICal:Documentation:Alligator_calstart.jpg"/>
+            <wp:cNvGraphicFramePr>
+              <a:graphicFrameLocks xmlns:a="http://schemas.openxmlformats.org/drawingml/2006/main" noChangeAspect="1"/>
+            </wp:cNvGraphicFramePr>
+            <a:graphic xmlns:a="http://schemas.openxmlformats.org/drawingml/2006/main">
+              <a:graphicData uri="http://schemas.openxmlformats.org/drawingml/2006/picture">
+                <pic:pic xmlns:pic="http://schemas.openxmlformats.org/drawingml/2006/picture">
+                  <pic:nvPicPr>
+                    <pic:cNvPr id="0" name="Picture 1" descr="Macintosh HD:Users:sshanbhag:Work:Code:Matlab:dev:TytoLogy:Calibration:NICal:Documentation:Alligator_calstart.jpg"/>
+                    <pic:cNvPicPr>
+                      <a:picLocks noChangeAspect="1" noChangeArrowheads="1"/>
+                    </pic:cNvPicPr>
+                  </pic:nvPicPr>
+                  <pic:blipFill>
+                    <a:blip r:embed="rId19">
+                      <a:extLst>
+                        <a:ext uri="{28A0092B-C50C-407E-A947-70E740481C1C}">
+                          <a14:useLocalDpi xmlns:a14="http://schemas.microsoft.com/office/drawing/2010/main" val="0"/>
+                        </a:ext>
+                      </a:extLst>
+                    </a:blip>
+                    <a:srcRect/>
+                    <a:stretch>
+                      <a:fillRect/>
+                    </a:stretch>
+                  </pic:blipFill>
+                  <pic:spPr bwMode="auto">
+                    <a:xfrm>
+                      <a:off x="0" y="0"/>
+                      <a:ext cx="2566498" cy="3543300"/>
+                    </a:xfrm>
+                    <a:prstGeom prst="rect">
+                      <a:avLst/>
+                    </a:prstGeom>
+                    <a:noFill/>
+                    <a:ln>
+                      <a:noFill/>
+                    </a:ln>
+                  </pic:spPr>
+                </pic:pic>
+              </a:graphicData>
+            </a:graphic>
+          </wp:inline>
+        </w:drawing>
+      </w:r>
+    </w:p>
+    <w:p>
+      <w:pPr>
+        <w:pStyle w:val="NormalIndent"/>
+      </w:pPr>
+    </w:p>
+    <w:p>
+      <w:pPr>
+        <w:pStyle w:val="Heading3"/>
+      </w:pPr>
+      <w:proofErr w:type="spellStart"/>
+      <w:r>
+        <w:t>AlligatorUSBPBxx</w:t>
+      </w:r>
+      <w:proofErr w:type="spellEnd"/>
+      <w:r>
+        <w:t xml:space="preserve"> Software</w:t>
+      </w:r>
+    </w:p>
+    <w:p>
+      <w:pPr>
+        <w:pStyle w:val="NormalIndent"/>
+      </w:pPr>
+      <w:r>
+        <w:t xml:space="preserve">Upon launch of the </w:t>
+      </w:r>
+      <w:r>
+        <w:rPr>
+          <w:i/>
+        </w:rPr>
+        <w:t>SystemViewUSBPxxS1</w:t>
+      </w:r>
+      <w:r>
+        <w:t xml:space="preserve"> application, two windows will appear, one titled “Channel 0”, the other “</w:t>
+      </w:r>
+      <w:proofErr w:type="spellStart"/>
+      <w:r>
+        <w:t>SystemViewUSBPxx</w:t>
+      </w:r>
+      <w:proofErr w:type="spellEnd"/>
+      <w:r>
+        <w:t>”:</w:t>
+      </w:r>
+    </w:p>
+    <w:p>
+      <w:pPr>
+        <w:pStyle w:val="NormalIndent"/>
+      </w:pPr>
+      <w:r>
+        <w:rPr>
+          <w:noProof/>
+        </w:rPr>
+        <w:drawing>
+          <wp:inline distT="0" distB="0" distL="0" distR="0" wp14:anchorId="4C954A9C" wp14:editId="165C2415">
+            <wp:extent cx="5692140" cy="3207910"/>
+            <wp:effectExtent l="0" t="0" r="0" b="0"/>
+            <wp:docPr id="12" name="Picture 12"/>
+            <wp:cNvGraphicFramePr>
+              <a:graphicFrameLocks xmlns:a="http://schemas.openxmlformats.org/drawingml/2006/main" noChangeAspect="1"/>
+            </wp:cNvGraphicFramePr>
+            <a:graphic xmlns:a="http://schemas.openxmlformats.org/drawingml/2006/main">
+              <a:graphicData uri="http://schemas.openxmlformats.org/drawingml/2006/picture">
+                <pic:pic xmlns:pic="http://schemas.openxmlformats.org/drawingml/2006/picture">
+                  <pic:nvPicPr>
+                    <pic:cNvPr id="0" name="Alligator_main_cropped.jpg"/>
+                    <pic:cNvPicPr/>
+                  </pic:nvPicPr>
+                  <pic:blipFill>
+                    <a:blip r:embed="rId20">
+                      <a:extLst>
+                        <a:ext uri="{28A0092B-C50C-407E-A947-70E740481C1C}">
+                          <a14:useLocalDpi xmlns:a14="http://schemas.microsoft.com/office/drawing/2010/main" val="0"/>
+                        </a:ext>
+                      </a:extLst>
+                    </a:blip>
+                    <a:stretch>
+                      <a:fillRect/>
+                    </a:stretch>
+                  </pic:blipFill>
+                  <pic:spPr>
+                    <a:xfrm>
+                      <a:off x="0" y="0"/>
+                      <a:ext cx="5692140" cy="3207910"/>
+                    </a:xfrm>
+                    <a:prstGeom prst="rect">
+                      <a:avLst/>
+                    </a:prstGeom>
+                  </pic:spPr>
+                </pic:pic>
+              </a:graphicData>
+            </a:graphic>
+          </wp:inline>
+        </w:drawing>
+      </w:r>
+    </w:p>
+    <w:p>
+      <w:pPr>
+        <w:pStyle w:val="NormalIndent"/>
+      </w:pPr>
+    </w:p>
+    <w:p>
+      <w:pPr>
+        <w:pStyle w:val="NormalIndent"/>
+      </w:pPr>
+      <w:r>
+        <w:t>To inspect and set the filter cutoff frequencies and gain value, use the “Channel 0” panel:</w:t>
+      </w:r>
+    </w:p>
+    <w:p>
+      <w:pPr>
+        <w:pStyle w:val="NormalIndent"/>
+      </w:pPr>
+      <w:r>
+        <w:rPr>
+          <w:noProof/>
+        </w:rPr>
+        <w:drawing>
+          <wp:inline distT="0" distB="0" distL="0" distR="0" wp14:anchorId="14DA21DE" wp14:editId="1641C708">
+            <wp:extent cx="4185153" cy="4193540"/>
+            <wp:effectExtent l="0" t="0" r="6350" b="0"/>
+            <wp:docPr id="17" name="Picture 3" descr="Macintosh HD:Users:sshanbhag:Work:Code:Matlab:dev:TytoLogy:Calibration:NICal:Documentation:Alligator_Channel0.jpg"/>
+            <wp:cNvGraphicFramePr>
+              <a:graphicFrameLocks xmlns:a="http://schemas.openxmlformats.org/drawingml/2006/main" noChangeAspect="1"/>
+            </wp:cNvGraphicFramePr>
+            <a:graphic xmlns:a="http://schemas.openxmlformats.org/drawingml/2006/main">
+              <a:graphicData uri="http://schemas.openxmlformats.org/drawingml/2006/picture">
+                <pic:pic xmlns:pic="http://schemas.openxmlformats.org/drawingml/2006/picture">
+                  <pic:nvPicPr>
+                    <pic:cNvPr id="0" name="Picture 3" descr="Macintosh HD:Users:sshanbhag:Work:Code:Matlab:dev:TytoLogy:Calibration:NICal:Documentation:Alligator_Channel0.jpg"/>
+                    <pic:cNvPicPr>
+                      <a:picLocks noChangeAspect="1" noChangeArrowheads="1"/>
+                    </pic:cNvPicPr>
+                  </pic:nvPicPr>
+                  <pic:blipFill>
+                    <a:blip r:embed="rId21">
+                      <a:extLst>
+                        <a:ext uri="{28A0092B-C50C-407E-A947-70E740481C1C}">
+                          <a14:useLocalDpi xmlns:a14="http://schemas.microsoft.com/office/drawing/2010/main" val="0"/>
+                        </a:ext>
+                      </a:extLst>
+                    </a:blip>
+                    <a:srcRect/>
+                    <a:stretch>
+                      <a:fillRect/>
+                    </a:stretch>
+                  </pic:blipFill>
+                  <pic:spPr bwMode="auto">
+                    <a:xfrm>
+                      <a:off x="0" y="0"/>
+                      <a:ext cx="4185153" cy="4193540"/>
+                    </a:xfrm>
+                    <a:prstGeom prst="rect">
+                      <a:avLst/>
+                    </a:prstGeom>
+                    <a:noFill/>
+                    <a:ln>
+                      <a:noFill/>
+                    </a:ln>
+                  </pic:spPr>
+                </pic:pic>
+              </a:graphicData>
+            </a:graphic>
+          </wp:inline>
+        </w:drawing>
+      </w:r>
+    </w:p>
+    <w:p>
+      <w:pPr>
+        <w:pStyle w:val="NormalIndent"/>
+      </w:pPr>
+      <w:r>
+        <w:t xml:space="preserve">The </w:t>
+      </w:r>
+      <w:r>
+        <w:rPr>
+          <w:i/>
+        </w:rPr>
+        <w:t>Low Pass Corner Frequency</w:t>
+      </w:r>
+      <w:r>
+        <w:t xml:space="preserve"> and </w:t>
+      </w:r>
+      <w:r>
+        <w:rPr>
+          <w:i/>
+        </w:rPr>
+        <w:t>High Pass Corner Frequency</w:t>
+      </w:r>
+      <w:r>
+        <w:t xml:space="preserve"> may be adjusted by entering a new value in the edit box or by clicking on the buttons to the right of the edit box. </w:t>
+      </w:r>
+    </w:p>
+    <w:p>
+      <w:pPr>
+        <w:pStyle w:val="NormalIndent"/>
+      </w:pPr>
+      <w:r>
+        <w:t xml:space="preserve">Gain </w:t>
+      </w:r>
+      <w:r>
+        <w:t xml:space="preserve">may be adjusted using the </w:t>
+      </w:r>
+      <w:r>
+        <w:rPr>
+          <w:i/>
+        </w:rPr>
+        <w:t>Amplifier Gain</w:t>
+      </w:r>
+      <w:r>
+        <w:t xml:space="preserve"> </w:t>
+      </w:r>
+      <w:proofErr w:type="spellStart"/>
+      <w:r>
+        <w:t>pulldown</w:t>
+      </w:r>
+      <w:proofErr w:type="spellEnd"/>
+      <w:r>
+        <w:t xml:space="preserve"> menu or -/+ buttons.</w:t>
+      </w:r>
+    </w:p>
+    <w:p>
+      <w:pPr>
+        <w:pStyle w:val="NormalIndent"/>
+      </w:pPr>
+      <w:r>
+        <w:t xml:space="preserve">The values </w:t>
+      </w:r>
+      <w:r>
+        <w:t>must</w:t>
+      </w:r>
+      <w:r>
+        <w:t xml:space="preserve"> be </w:t>
+      </w:r>
+      <w:r>
+        <w:t>written to</w:t>
+      </w:r>
+      <w:r>
+        <w:t xml:space="preserve"> the device by clicking on the </w:t>
+      </w:r>
+      <w:r>
+        <w:rPr>
+          <w:i/>
+        </w:rPr>
+        <w:t>Save All Parameters</w:t>
+      </w:r>
+      <w:r>
+        <w:t xml:space="preserve"> button.  Failure to do so will result in no change to the filters or gain on the filter module.</w:t>
+      </w:r>
+    </w:p>
+    <w:p>
+      <w:pPr>
+        <w:pStyle w:val="Heading3"/>
+      </w:pPr>
+      <w:r>
+        <w:t xml:space="preserve">Default Settings for </w:t>
+      </w:r>
+      <w:r>
+        <w:rPr>
+          <w:i/>
+        </w:rPr>
+        <w:t>USBPBP-S1</w:t>
+      </w:r>
+      <w:r>
+        <w:t xml:space="preserve"> Filter</w:t>
+      </w:r>
+    </w:p>
+    <w:p>
+      <w:pPr>
+        <w:pStyle w:val="NormalIndent"/>
+      </w:pPr>
+      <w:r>
+        <w:t xml:space="preserve">The default settings are: </w:t>
+      </w:r>
+    </w:p>
+    <w:p>
+      <w:pPr>
+        <w:pStyle w:val="NormalIndent"/>
+        <w:ind w:firstLine="144"/>
+      </w:pPr>
+      <w:r>
+        <w:rPr>
+          <w:i/>
+        </w:rPr>
+        <w:t>Low Pass Corner Frequency (Fc)</w:t>
+      </w:r>
+      <w:r>
+        <w:tab/>
+      </w:r>
+      <w:r>
+        <w:t>1</w:t>
+      </w:r>
+      <w:r>
+        <w:t>300</w:t>
+      </w:r>
+      <w:r>
+        <w:t>00</w:t>
+      </w:r>
+      <w:r>
+        <w:t>.0</w:t>
+      </w:r>
+      <w:r>
+        <w:t xml:space="preserve"> Hz </w:t>
+      </w:r>
+    </w:p>
+    <w:p>
+      <w:pPr>
+        <w:pStyle w:val="NormalIndent"/>
+        <w:ind w:firstLine="144"/>
+      </w:pPr>
+      <w:r>
+        <w:rPr>
+          <w:i/>
+        </w:rPr>
+        <w:t>High</w:t>
+      </w:r>
+      <w:r>
+        <w:rPr>
+          <w:i/>
+        </w:rPr>
+        <w:t xml:space="preserve"> </w:t>
+      </w:r>
+      <w:r>
+        <w:rPr>
+          <w:i/>
+        </w:rPr>
+        <w:t>Pass Corner Frequency (Fc)</w:t>
+      </w:r>
+      <w:r>
+        <w:tab/>
+        <w:t>100.0 Hz</w:t>
+      </w:r>
+    </w:p>
+    <w:p>
+      <w:pPr>
+        <w:pStyle w:val="NormalIndent"/>
+        <w:ind w:firstLine="144"/>
+      </w:pPr>
+      <w:r>
+        <w:rPr>
+          <w:i/>
+        </w:rPr>
+        <w:t>Amplifier Gain</w:t>
+      </w:r>
+      <w:r>
+        <w:rPr>
+          <w:i/>
+        </w:rPr>
+        <w:tab/>
+      </w:r>
+      <w:r>
+        <w:tab/>
+      </w:r>
+      <w:r>
+        <w:tab/>
+      </w:r>
+      <w:r>
+        <w:tab/>
+      </w:r>
+      <w:r>
+        <w:t xml:space="preserve">1 </w:t>
+      </w:r>
+    </w:p>
+    <w:p>
+      <w:pPr>
+        <w:pStyle w:val="NormalIndent"/>
+        <w:rPr>
+          <w:b/>
+          <w:i/>
+          <w:u w:val="single"/>
+        </w:rPr>
+      </w:pPr>
+      <w:r>
+        <w:rPr>
+          <w:b/>
+          <w:i/>
+          <w:u w:val="single"/>
+        </w:rPr>
+        <w:t>Important!</w:t>
+      </w:r>
+    </w:p>
+    <w:p>
+      <w:pPr>
+        <w:pStyle w:val="NormalIndent"/>
+      </w:pPr>
+      <w:r>
+        <w:t xml:space="preserve">Please reset the filter to </w:t>
+      </w:r>
+      <w:r>
+        <w:t>the default</w:t>
+      </w:r>
+      <w:r>
+        <w:t xml:space="preserve"> values </w:t>
+      </w:r>
+      <w:r>
+        <w:t>if you are</w:t>
+      </w:r>
+      <w:r>
+        <w:t xml:space="preserve"> using the filter with </w:t>
+      </w:r>
+      <w:r>
+        <w:t xml:space="preserve">settings that are different from the default.  </w:t>
+      </w:r>
+    </w:p>
+    <w:p>
+      <w:pPr>
+        <w:pStyle w:val="NormalIndent"/>
+      </w:pPr>
     </w:p>
     <w:sectPr>
       <w:pgSz w:w="12240" w:h="15840"/>
@@ -5764,7 +7082,7 @@
 </file>
 
 <file path=customXml/itemProps1.xml><?xml version="1.0" encoding="utf-8"?>
-<ds:datastoreItem xmlns:ds="http://schemas.openxmlformats.org/officeDocument/2006/customXml" ds:itemID="{D13CCC06-C9DD-F84D-8298-E98FC489D8C0}">
+<ds:datastoreItem xmlns:ds="http://schemas.openxmlformats.org/officeDocument/2006/customXml" ds:itemID="{F3EA2586-9024-244D-8943-4DCFAACB25E1}">
   <ds:schemaRefs>
     <ds:schemaRef ds:uri="http://schemas.openxmlformats.org/officeDocument/2006/bibliography"/>
   </ds:schemaRefs>

</xml_diff>

<commit_message>
had to recover from word crash... ????
</commit_message>
<xml_diff>
--- a/Documentation/NICal_documentation.docx
+++ b/Documentation/NICal_documentation.docx
@@ -55,6 +55,8 @@
           <w:rStyle w:val="BookTitle"/>
         </w:rPr>
       </w:pPr>
+      <w:bookmarkStart w:id="0" w:name="_GoBack"/>
+      <w:bookmarkEnd w:id="0"/>
     </w:p>
     <w:p>
       <w:pPr>
@@ -374,7 +376,6 @@
         <w:pStyle w:val="NormalIndent"/>
       </w:pPr>
       <w:r>
-        <w:lastRenderedPageBreak/>
         <w:t xml:space="preserve">If you receive an error that the </w:t>
       </w:r>
       <w:proofErr w:type="spellStart"/>
@@ -533,7 +534,6 @@
         </w:rPr>
       </w:pPr>
       <w:r>
-        <w:lastRenderedPageBreak/>
         <w:t xml:space="preserve"> </w:t>
       </w:r>
     </w:p>
@@ -1437,7 +1437,6 @@
       </w:pPr>
       <w:proofErr w:type="spellStart"/>
       <w:r>
-        <w:lastRenderedPageBreak/>
         <w:t>Input/Output</w:t>
       </w:r>
       <w:proofErr w:type="spellEnd"/>
@@ -2611,7 +2610,6 @@
         <w:pStyle w:val="Heading3"/>
       </w:pPr>
       <w:r>
-        <w:lastRenderedPageBreak/>
         <w:t>Running Calibration</w:t>
       </w:r>
     </w:p>
@@ -2856,14 +2854,36 @@
       </w:r>
       <w:proofErr w:type="spellStart"/>
       <w:r>
+        <w:rPr>
+          <w:i/>
+        </w:rPr>
         <w:t>NICal</w:t>
       </w:r>
       <w:proofErr w:type="spellEnd"/>
       <w:r>
         <w:t xml:space="preserve"> will use an externally-generated TTL level pulse (+5 V, 500 us minimum duration) to synchronize and start data acquisition.  For this process to work properly, the external system must generate the TTL pulse at the beginning of each test tone signal sweep.</w:t>
       </w:r>
-      <w:bookmarkStart w:id="0" w:name="_GoBack"/>
-      <w:bookmarkEnd w:id="0"/>
+      <w:r>
+        <w:t xml:space="preserve">  Connect a cable to carry the TTL pulse from your system to the calibration system using the </w:t>
+      </w:r>
+      <w:r>
+        <w:rPr>
+          <w:i/>
+        </w:rPr>
+        <w:t>Trigger/Counter PFI 0</w:t>
+      </w:r>
+      <w:r>
+        <w:t xml:space="preserve"> connector on the </w:t>
+      </w:r>
+      <w:r>
+        <w:rPr>
+          <w:i/>
+        </w:rPr>
+        <w:t>BNC-2110</w:t>
+      </w:r>
+      <w:r>
+        <w:t>.</w:t>
+      </w:r>
     </w:p>
     <w:p>
       <w:pPr>
@@ -2980,70 +3000,110 @@
                             </w:r>
                             <w:r>
                               <w:tab/>
-                              <w:t>(checked)</w:t>
+                              <w:t>(this will disable some of the controls)</w:t>
                             </w:r>
                           </w:p>
                           <w:p>
-                            <w:r>
-                              <w:t>3</w:t>
+                            <w:pPr>
+                              <w:rPr>
+                                <w:i/>
+                              </w:rPr>
+                            </w:pPr>
+                            <w:r>
+                              <w:rPr>
+                                <w:i/>
+                              </w:rPr>
+                              <w:t>disabled</w:t>
                             </w:r>
                           </w:p>
                           <w:p>
                             <w:r>
-                              <w:t>500</w:t>
+                              <w:rPr>
+                                <w:i/>
+                              </w:rPr>
+                              <w:t>disabled</w:t>
                             </w:r>
                           </w:p>
                           <w:p>
                             <w:r>
-                              <w:t>10000</w:t>
+                              <w:rPr>
+                                <w:i/>
+                              </w:rPr>
+                              <w:t>disabled</w:t>
                             </w:r>
                           </w:p>
                           <w:p>
                             <w:r>
-                              <w:t>500</w:t>
+                              <w:rPr>
+                                <w:i/>
+                              </w:rPr>
+                              <w:t>disabled</w:t>
                             </w:r>
                           </w:p>
                           <w:p>
                             <w:r>
-                              <w:t>off</w:t>
+                              <w:rPr>
+                                <w:i/>
+                              </w:rPr>
+                              <w:t>disabled</w:t>
                             </w:r>
                           </w:p>
                           <w:p>
                             <w:r>
-                              <w:t>70</w:t>
+                              <w:rPr>
+                                <w:i/>
+                              </w:rPr>
+                              <w:t>disabled</w:t>
                             </w:r>
                           </w:p>
                           <w:p>
                             <w:r>
-                              <w:t>80</w:t>
+                              <w:rPr>
+                                <w:i/>
+                              </w:rPr>
+                              <w:t>disabled</w:t>
                             </w:r>
                           </w:p>
                           <w:p>
                             <w:r>
-                              <w:t>2</w:t>
+                              <w:rPr>
+                                <w:i/>
+                              </w:rPr>
+                              <w:t>disabled</w:t>
                             </w:r>
                           </w:p>
                           <w:p>
                             <w:r>
-                              <w:t>90</w:t>
+                              <w:rPr>
+                                <w:i/>
+                              </w:rPr>
+                              <w:t>disabled</w:t>
                             </w:r>
                           </w:p>
                           <w:p>
                             <w:r>
-                              <w:t>off</w:t>
+                              <w:rPr>
+                                <w:i/>
+                              </w:rPr>
+                              <w:t>disabled</w:t>
                             </w:r>
                           </w:p>
                           <w:p>
                             <w:r>
-                              <w:t>off</w:t>
+                              <w:rPr>
+                                <w:i/>
+                              </w:rPr>
+                              <w:t>disabled</w:t>
                             </w:r>
                           </w:p>
                           <w:p>
                             <w:r>
-                              <w:t>off</w:t>
+                              <w:rPr>
+                                <w:i/>
+                              </w:rPr>
+                              <w:t>disabled</w:t>
                             </w:r>
                           </w:p>
-                          <w:p/>
                         </w:txbxContent>
                       </wps:txbx>
                       <wps:bodyPr rot="0" spcFirstLastPara="0" vertOverflow="overflow" horzOverflow="overflow" vert="horz" wrap="square" lIns="91440" tIns="45720" rIns="91440" bIns="45720" numCol="1" spcCol="0" rtlCol="0" fromWordArt="0" anchor="t" anchorCtr="0" forceAA="0" compatLnSpc="1">
@@ -3077,70 +3137,110 @@
                       </w:r>
                       <w:r>
                         <w:tab/>
-                        <w:t>(checked)</w:t>
+                        <w:t>(this will disable some of the controls)</w:t>
                       </w:r>
                     </w:p>
                     <w:p>
-                      <w:r>
-                        <w:t>3</w:t>
+                      <w:pPr>
+                        <w:rPr>
+                          <w:i/>
+                        </w:rPr>
+                      </w:pPr>
+                      <w:r>
+                        <w:rPr>
+                          <w:i/>
+                        </w:rPr>
+                        <w:t>disabled</w:t>
                       </w:r>
                     </w:p>
                     <w:p>
                       <w:r>
-                        <w:t>500</w:t>
+                        <w:rPr>
+                          <w:i/>
+                        </w:rPr>
+                        <w:t>disabled</w:t>
                       </w:r>
                     </w:p>
                     <w:p>
                       <w:r>
-                        <w:t>10000</w:t>
+                        <w:rPr>
+                          <w:i/>
+                        </w:rPr>
+                        <w:t>disabled</w:t>
                       </w:r>
                     </w:p>
                     <w:p>
                       <w:r>
-                        <w:t>500</w:t>
+                        <w:rPr>
+                          <w:i/>
+                        </w:rPr>
+                        <w:t>disabled</w:t>
                       </w:r>
                     </w:p>
                     <w:p>
                       <w:r>
-                        <w:t>off</w:t>
+                        <w:rPr>
+                          <w:i/>
+                        </w:rPr>
+                        <w:t>disabled</w:t>
                       </w:r>
                     </w:p>
                     <w:p>
                       <w:r>
-                        <w:t>70</w:t>
+                        <w:rPr>
+                          <w:i/>
+                        </w:rPr>
+                        <w:t>disabled</w:t>
                       </w:r>
                     </w:p>
                     <w:p>
                       <w:r>
-                        <w:t>80</w:t>
+                        <w:rPr>
+                          <w:i/>
+                        </w:rPr>
+                        <w:t>disabled</w:t>
                       </w:r>
                     </w:p>
                     <w:p>
                       <w:r>
-                        <w:t>2</w:t>
+                        <w:rPr>
+                          <w:i/>
+                        </w:rPr>
+                        <w:t>disabled</w:t>
                       </w:r>
                     </w:p>
                     <w:p>
                       <w:r>
-                        <w:t>90</w:t>
+                        <w:rPr>
+                          <w:i/>
+                        </w:rPr>
+                        <w:t>disabled</w:t>
                       </w:r>
                     </w:p>
                     <w:p>
                       <w:r>
-                        <w:t>off</w:t>
+                        <w:rPr>
+                          <w:i/>
+                        </w:rPr>
+                        <w:t>disabled</w:t>
                       </w:r>
                     </w:p>
                     <w:p>
                       <w:r>
-                        <w:t>off</w:t>
+                        <w:rPr>
+                          <w:i/>
+                        </w:rPr>
+                        <w:t>disabled</w:t>
                       </w:r>
                     </w:p>
                     <w:p>
                       <w:r>
-                        <w:t>off</w:t>
+                        <w:rPr>
+                          <w:i/>
+                        </w:rPr>
+                        <w:t>disabled</w:t>
                       </w:r>
                     </w:p>
-                    <w:p/>
                   </w:txbxContent>
                 </v:textbox>
                 <w10:wrap type="square"/>
@@ -3577,12 +3677,60 @@
       </w:pPr>
       <w:proofErr w:type="spellStart"/>
       <w:r>
-        <w:lastRenderedPageBreak/>
         <w:t>Input/Output</w:t>
       </w:r>
       <w:proofErr w:type="spellEnd"/>
       <w:r>
         <w:t xml:space="preserve"> settings</w:t>
+      </w:r>
+    </w:p>
+    <w:p>
+      <w:pPr>
+        <w:pStyle w:val="NormalIndent"/>
+      </w:pPr>
+      <w:r>
+        <w:t xml:space="preserve">While </w:t>
+      </w:r>
+      <w:proofErr w:type="spellStart"/>
+      <w:r>
+        <w:t>NICal</w:t>
+      </w:r>
+      <w:proofErr w:type="spellEnd"/>
+      <w:r>
+        <w:t xml:space="preserve"> doesn’t need to know anything about the calibration signal characteristics per se, analysis of the calibration data needs some information about the timing of the calibration tone relative to the TTL pulse.  Enter the required </w:t>
+      </w:r>
+      <w:r>
+        <w:t xml:space="preserve">timing </w:t>
+      </w:r>
+      <w:r>
+        <w:t>information (</w:t>
+      </w:r>
+      <w:proofErr w:type="spellStart"/>
+      <w:r>
+        <w:t>Stim</w:t>
+      </w:r>
+      <w:proofErr w:type="spellEnd"/>
+      <w:r>
+        <w:t xml:space="preserve"> Duration, </w:t>
+      </w:r>
+      <w:proofErr w:type="spellStart"/>
+      <w:r>
+        <w:t>Stim</w:t>
+      </w:r>
+      <w:proofErr w:type="spellEnd"/>
+      <w:r>
+        <w:t xml:space="preserve"> Delay, </w:t>
+      </w:r>
+      <w:proofErr w:type="spellStart"/>
+      <w:r>
+        <w:t>Stim</w:t>
+      </w:r>
+      <w:proofErr w:type="spellEnd"/>
+      <w:r>
+        <w:t xml:space="preserve"> Ramp, Sweep Duration) </w:t>
+      </w:r>
+      <w:r>
+        <w:t>as well as the peak magnitude of the calibration tone.</w:t>
       </w:r>
     </w:p>
     <w:p>
@@ -3644,32 +3792,60 @@
                         <w:txbxContent>
                           <w:p>
                             <w:r>
-                              <w:t>200</w:t>
+                              <w:rPr>
+                                <w:i/>
+                              </w:rPr>
+                              <w:t>disabled</w:t>
                             </w:r>
                           </w:p>
                           <w:p>
-                            <w:r>
-                              <w:t>250</w:t>
+                            <w:pPr>
+                              <w:rPr>
+                                <w:i/>
+                              </w:rPr>
+                            </w:pPr>
+                            <w:r>
+                              <w:rPr>
+                                <w:i/>
+                              </w:rPr>
+                              <w:t>enter value</w:t>
                             </w:r>
                           </w:p>
                           <w:p>
                             <w:r>
-                              <w:t>10</w:t>
+                              <w:rPr>
+                                <w:i/>
+                              </w:rPr>
+                              <w:t>enter value</w:t>
                             </w:r>
                           </w:p>
                           <w:p>
                             <w:r>
-                              <w:t>5</w:t>
+                              <w:rPr>
+                                <w:i/>
+                              </w:rPr>
+                              <w:t>enter value</w:t>
                             </w:r>
                           </w:p>
                           <w:p>
                             <w:r>
-                              <w:t>275</w:t>
+                              <w:rPr>
+                                <w:i/>
+                              </w:rPr>
+                              <w:t>enter value</w:t>
                             </w:r>
                           </w:p>
                           <w:p>
-                            <w:r>
-                              <w:t>1</w:t>
+                            <w:pPr>
+                              <w:rPr>
+                                <w:i/>
+                              </w:rPr>
+                            </w:pPr>
+                            <w:r>
+                              <w:rPr>
+                                <w:i/>
+                              </w:rPr>
+                              <w:t>enter value</w:t>
                             </w:r>
                           </w:p>
                           <w:p>
@@ -3718,32 +3894,60 @@
                   <w:txbxContent>
                     <w:p>
                       <w:r>
-                        <w:t>200</w:t>
+                        <w:rPr>
+                          <w:i/>
+                        </w:rPr>
+                        <w:t>disabled</w:t>
                       </w:r>
                     </w:p>
                     <w:p>
-                      <w:r>
-                        <w:t>250</w:t>
+                      <w:pPr>
+                        <w:rPr>
+                          <w:i/>
+                        </w:rPr>
+                      </w:pPr>
+                      <w:r>
+                        <w:rPr>
+                          <w:i/>
+                        </w:rPr>
+                        <w:t>enter value</w:t>
                       </w:r>
                     </w:p>
                     <w:p>
                       <w:r>
-                        <w:t>10</w:t>
+                        <w:rPr>
+                          <w:i/>
+                        </w:rPr>
+                        <w:t>enter value</w:t>
                       </w:r>
                     </w:p>
                     <w:p>
                       <w:r>
-                        <w:t>5</w:t>
+                        <w:rPr>
+                          <w:i/>
+                        </w:rPr>
+                        <w:t>enter value</w:t>
                       </w:r>
                     </w:p>
                     <w:p>
                       <w:r>
-                        <w:t>275</w:t>
+                        <w:rPr>
+                          <w:i/>
+                        </w:rPr>
+                        <w:t>enter value</w:t>
                       </w:r>
                     </w:p>
                     <w:p>
-                      <w:r>
-                        <w:t>1</w:t>
+                      <w:pPr>
+                        <w:rPr>
+                          <w:i/>
+                        </w:rPr>
+                      </w:pPr>
+                      <w:r>
+                        <w:rPr>
+                          <w:i/>
+                        </w:rPr>
+                        <w:t>enter value</w:t>
                       </w:r>
                     </w:p>
                     <w:p>
@@ -3852,15 +4056,7 @@
                             </w:r>
                             <w:proofErr w:type="spellEnd"/>
                             <w:r>
-                              <w:t xml:space="preserve"> </w:t>
-                            </w:r>
-                            <w:proofErr w:type="spellStart"/>
-                            <w:r>
-                              <w:t>Duraiton</w:t>
-                            </w:r>
-                            <w:proofErr w:type="spellEnd"/>
-                            <w:r>
-                              <w:t>:</w:t>
+                              <w:t xml:space="preserve"> Duration:</w:t>
                             </w:r>
                           </w:p>
                           <w:p>
@@ -3993,15 +4189,7 @@
                       </w:r>
                       <w:proofErr w:type="spellEnd"/>
                       <w:r>
-                        <w:t xml:space="preserve"> </w:t>
-                      </w:r>
-                      <w:proofErr w:type="spellStart"/>
-                      <w:r>
-                        <w:t>Duraiton</w:t>
-                      </w:r>
-                      <w:proofErr w:type="spellEnd"/>
-                      <w:r>
-                        <w:t>:</w:t>
+                        <w:t xml:space="preserve"> Duration:</w:t>
                       </w:r>
                     </w:p>
                     <w:p>
@@ -4141,24 +4329,16 @@
         <w:pStyle w:val="Heading3"/>
       </w:pPr>
       <w:r>
-        <w:t>Microphone Settings</w:t>
-      </w:r>
-    </w:p>
-    <w:p>
-      <w:pPr>
-        <w:pStyle w:val="Heading1"/>
-      </w:pPr>
-      <w:r>
         <mc:AlternateContent>
           <mc:Choice Requires="wps">
             <w:drawing>
-              <wp:anchor distT="0" distB="0" distL="114300" distR="114300" simplePos="0" relativeHeight="251675648" behindDoc="0" locked="0" layoutInCell="1" allowOverlap="1" wp14:anchorId="1E97AF88" wp14:editId="3C35AC3A">
+              <wp:anchor distT="0" distB="0" distL="114300" distR="114300" simplePos="0" relativeHeight="251675648" behindDoc="0" locked="0" layoutInCell="1" allowOverlap="1" wp14:anchorId="1E97AF88" wp14:editId="077902FD">
                 <wp:simplePos x="0" y="0"/>
                 <wp:positionH relativeFrom="column">
                   <wp:posOffset>571500</wp:posOffset>
                 </wp:positionH>
                 <wp:positionV relativeFrom="paragraph">
-                  <wp:posOffset>12065</wp:posOffset>
+                  <wp:posOffset>328295</wp:posOffset>
                 </wp:positionV>
                 <wp:extent cx="1600200" cy="800100"/>
                 <wp:effectExtent l="0" t="0" r="0" b="12700"/>
@@ -4281,7 +4461,7 @@
           </mc:Choice>
           <mc:Fallback>
             <w:pict>
-              <v:shape id="Text Box 28" o:spid="_x0000_s1036" type="#_x0000_t202" style="position:absolute;margin-left:45pt;margin-top:.95pt;width:126pt;height:63pt;z-index:251675648;visibility:visible;mso-wrap-style:square;mso-width-percent:0;mso-height-percent:0;mso-wrap-distance-left:9pt;mso-wrap-distance-top:0;mso-wrap-distance-right:9pt;mso-wrap-distance-bottom:0;mso-position-horizontal:absolute;mso-position-horizontal-relative:text;mso-position-vertical:absolute;mso-position-vertical-relative:text;mso-width-percent:0;mso-height-percent:0;mso-width-relative:margin;mso-height-relative:margin;v-text-anchor:top" o:gfxdata="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" filled="f" stroked="f">
+              <v:shape id="Text Box 28" o:spid="_x0000_s1036" type="#_x0000_t202" style="position:absolute;left:0;text-align:left;margin-left:45pt;margin-top:25.85pt;width:126pt;height:63pt;z-index:251675648;visibility:visible;mso-wrap-style:square;mso-width-percent:0;mso-height-percent:0;mso-wrap-distance-left:9pt;mso-wrap-distance-top:0;mso-wrap-distance-right:9pt;mso-wrap-distance-bottom:0;mso-position-horizontal:absolute;mso-position-horizontal-relative:text;mso-position-vertical:absolute;mso-position-vertical-relative:text;mso-width-percent:0;mso-height-percent:0;mso-width-relative:margin;mso-height-relative:margin;v-text-anchor:top" o:gfxdata="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" filled="f" stroked="f">
                 <v:textbox>
                   <w:txbxContent>
                     <w:p>
@@ -4348,16 +4528,24 @@
         </mc:AlternateContent>
       </w:r>
       <w:r>
+        <w:t>Microphone Settings</w:t>
+      </w:r>
+    </w:p>
+    <w:p>
+      <w:pPr>
+        <w:pStyle w:val="Heading1"/>
+      </w:pPr>
+      <w:r>
         <mc:AlternateContent>
           <mc:Choice Requires="wps">
             <w:drawing>
-              <wp:anchor distT="0" distB="0" distL="114300" distR="114300" simplePos="0" relativeHeight="251674624" behindDoc="0" locked="0" layoutInCell="1" allowOverlap="1" wp14:anchorId="721D1345" wp14:editId="607934FA">
+              <wp:anchor distT="0" distB="0" distL="114300" distR="114300" simplePos="0" relativeHeight="251674624" behindDoc="0" locked="0" layoutInCell="1" allowOverlap="1" wp14:anchorId="721D1345" wp14:editId="5C83DFEC">
                 <wp:simplePos x="0" y="0"/>
                 <wp:positionH relativeFrom="column">
                   <wp:posOffset>2743200</wp:posOffset>
                 </wp:positionH>
                 <wp:positionV relativeFrom="paragraph">
-                  <wp:posOffset>0</wp:posOffset>
+                  <wp:posOffset>-12065</wp:posOffset>
                 </wp:positionV>
                 <wp:extent cx="3314700" cy="800100"/>
                 <wp:effectExtent l="0" t="0" r="0" b="12700"/>
@@ -4461,7 +4649,7 @@
           </mc:Choice>
           <mc:Fallback>
             <w:pict>
-              <v:shape id="Text Box 29" o:spid="_x0000_s1037" type="#_x0000_t202" style="position:absolute;margin-left:3in;margin-top:0;width:261pt;height:63pt;z-index:251674624;visibility:visible;mso-wrap-style:square;mso-width-percent:0;mso-height-percent:0;mso-wrap-distance-left:9pt;mso-wrap-distance-top:0;mso-wrap-distance-right:9pt;mso-wrap-distance-bottom:0;mso-position-horizontal:absolute;mso-position-horizontal-relative:text;mso-position-vertical:absolute;mso-position-vertical-relative:text;mso-width-percent:0;mso-height-percent:0;mso-width-relative:margin;mso-height-relative:margin;v-text-anchor:top" o:gfxdata="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" filled="f" stroked="f">
+              <v:shape id="Text Box 29" o:spid="_x0000_s1037" type="#_x0000_t202" style="position:absolute;margin-left:3in;margin-top:-.9pt;width:261pt;height:63pt;z-index:251674624;visibility:visible;mso-wrap-style:square;mso-width-percent:0;mso-height-percent:0;mso-wrap-distance-left:9pt;mso-wrap-distance-top:0;mso-wrap-distance-right:9pt;mso-wrap-distance-bottom:0;mso-position-horizontal:absolute;mso-position-horizontal-relative:text;mso-position-vertical:absolute;mso-position-vertical-relative:text;mso-width-percent:0;mso-height-percent:0;mso-width-relative:margin;mso-height-relative:margin;v-text-anchor:top" o:gfxdata="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" filled="f" stroked="f">
                 <v:textbox>
                   <w:txbxContent>
                     <w:p>
@@ -4529,208 +4717,6 @@
         <w:pStyle w:val="Heading3"/>
       </w:pPr>
       <w:r>
-        <w:t>Testing Configuration and Operation</w:t>
-      </w:r>
-    </w:p>
-    <w:p>
-      <w:pPr>
-        <w:pStyle w:val="NormalIndent"/>
-      </w:pPr>
-      <w:r>
-        <w:t>First, ensure that the microphone and audio output devices (amplifier, loudspeaker) are properly connected and the settings given above are properly configured.</w:t>
-      </w:r>
-    </w:p>
-    <w:p>
-      <w:pPr>
-        <w:pStyle w:val="NormalIndent"/>
-      </w:pPr>
-      <w:r>
-        <w:t>Next, the system may be checked for correct operation using the acoustic test calibrator:</w:t>
-      </w:r>
-    </w:p>
-    <w:p>
-      <w:pPr>
-        <w:pStyle w:val="ListParagraph"/>
-        <w:numPr>
-          <w:ilvl w:val="0"/>
-          <w:numId w:val="12"/>
-        </w:numPr>
-      </w:pPr>
-      <w:r>
-        <w:t xml:space="preserve">Select the desired output frequency (250 Hz or 1000 Hz) </w:t>
-      </w:r>
-    </w:p>
-    <w:p>
-      <w:pPr>
-        <w:pStyle w:val="ListParagraph"/>
-        <w:numPr>
-          <w:ilvl w:val="0"/>
-          <w:numId w:val="12"/>
-        </w:numPr>
-      </w:pPr>
-      <w:r>
-        <w:t xml:space="preserve">Select the desired output level (94 dB SPL, 114 dB SPL).  </w:t>
-      </w:r>
-    </w:p>
-    <w:p>
-      <w:pPr>
-        <w:pStyle w:val="ListParagraph"/>
-        <w:numPr>
-          <w:ilvl w:val="0"/>
-          <w:numId w:val="12"/>
-        </w:numPr>
-      </w:pPr>
-      <w:r>
-        <w:t xml:space="preserve">Insert the test microphone into the calibrator. </w:t>
-      </w:r>
-    </w:p>
-    <w:p>
-      <w:pPr>
-        <w:pStyle w:val="ListParagraph"/>
-        <w:numPr>
-          <w:ilvl w:val="0"/>
-          <w:numId w:val="12"/>
-        </w:numPr>
-      </w:pPr>
-      <w:r>
-        <w:t xml:space="preserve">Start monitoring the input signal by pressing the “Monitor” button on the </w:t>
-      </w:r>
-      <w:proofErr w:type="spellStart"/>
-      <w:r>
-        <w:t>NICal</w:t>
-      </w:r>
-      <w:proofErr w:type="spellEnd"/>
-      <w:r>
-        <w:t xml:space="preserve"> panel.</w:t>
-      </w:r>
-    </w:p>
-    <w:p>
-      <w:pPr>
-        <w:pStyle w:val="NormalIndent"/>
-      </w:pPr>
-      <w:r>
-        <w:t xml:space="preserve">After pressing the “Monitor” button, the system will initialize the I/O system and begin collecting data from the microphone.   </w:t>
-      </w:r>
-    </w:p>
-    <w:p>
-      <w:pPr>
-        <w:pStyle w:val="NormalIndent"/>
-      </w:pPr>
-      <w:r>
-        <w:t>The “dB SPL” value displayed for the left channel (in green) should be with 2 dB of the output level that was set on the calibrator.  If this is not the case, things to check include:</w:t>
-      </w:r>
-    </w:p>
-    <w:p>
-      <w:pPr>
-        <w:pStyle w:val="ListParagraph"/>
-        <w:numPr>
-          <w:ilvl w:val="0"/>
-          <w:numId w:val="14"/>
-        </w:numPr>
-      </w:pPr>
-      <w:r>
-        <w:t xml:space="preserve">make sure </w:t>
-      </w:r>
-      <w:proofErr w:type="spellStart"/>
-      <w:r>
-        <w:t>mic</w:t>
-      </w:r>
-      <w:proofErr w:type="spellEnd"/>
-      <w:r>
-        <w:t xml:space="preserve"> sensitivity setting in </w:t>
-      </w:r>
-      <w:proofErr w:type="spellStart"/>
-      <w:r>
-        <w:t>NICal</w:t>
-      </w:r>
-      <w:proofErr w:type="spellEnd"/>
-      <w:r>
-        <w:t xml:space="preserve"> matches the setting on the NEXUS amplifier</w:t>
-      </w:r>
-    </w:p>
-    <w:p>
-      <w:pPr>
-        <w:pStyle w:val="ListParagraph"/>
-        <w:numPr>
-          <w:ilvl w:val="0"/>
-          <w:numId w:val="14"/>
-        </w:numPr>
-      </w:pPr>
-      <w:r>
-        <w:t xml:space="preserve">ensure that gain on the filter is </w:t>
-      </w:r>
-    </w:p>
-    <w:p>
-      <w:pPr>
-        <w:pStyle w:val="ListParagraph"/>
-        <w:numPr>
-          <w:ilvl w:val="0"/>
-          <w:numId w:val="14"/>
-        </w:numPr>
-      </w:pPr>
-      <w:r>
-        <w:t>check battery levels on the calibrator.</w:t>
-      </w:r>
-    </w:p>
-    <w:p>
-      <w:pPr>
-        <w:pStyle w:val="ListParagraph"/>
-        <w:numPr>
-          <w:ilvl w:val="0"/>
-          <w:numId w:val="14"/>
-        </w:numPr>
-      </w:pPr>
-      <w:r>
-        <w:t xml:space="preserve">check filter cutoff frequency settings on the Alligator antialiasing filter </w:t>
-      </w:r>
-    </w:p>
-    <w:p>
-      <w:pPr>
-        <w:pStyle w:val="ListParagraph"/>
-        <w:numPr>
-          <w:ilvl w:val="0"/>
-          <w:numId w:val="14"/>
-        </w:numPr>
-      </w:pPr>
-      <w:r>
-        <w:t xml:space="preserve">check filter cutoff frequency settings on the </w:t>
-      </w:r>
-      <w:proofErr w:type="spellStart"/>
-      <w:r>
-        <w:t>Input/Output</w:t>
-      </w:r>
-      <w:proofErr w:type="spellEnd"/>
-      <w:r>
-        <w:t xml:space="preserve"> Settings panel on </w:t>
-      </w:r>
-      <w:proofErr w:type="spellStart"/>
-      <w:r>
-        <w:t>NICal</w:t>
-      </w:r>
-      <w:proofErr w:type="spellEnd"/>
-    </w:p>
-    <w:p>
-      <w:pPr>
-        <w:pStyle w:val="NormalIndent"/>
-      </w:pPr>
-      <w:r>
-        <w:t xml:space="preserve">Once you are satisfied that the system is operating properly, press the “Monitor ON” button on </w:t>
-      </w:r>
-      <w:proofErr w:type="spellStart"/>
-      <w:r>
-        <w:t>NICal</w:t>
-      </w:r>
-      <w:proofErr w:type="spellEnd"/>
-      <w:r>
-        <w:t xml:space="preserve"> to stop the monitoring process and reposition the calibration microphone in front of the loudspeaker.</w:t>
-      </w:r>
-    </w:p>
-    <w:p>
-      <w:pPr>
-        <w:pStyle w:val="Heading3"/>
-      </w:pPr>
-      <w:r>
-        <w:lastRenderedPageBreak/>
         <w:t>Running Calibration</w:t>
       </w:r>
     </w:p>
@@ -4739,31 +4725,10 @@
         <w:pStyle w:val="NormalIndent"/>
       </w:pPr>
       <w:r>
-        <w:t>In the File Settings panel, click on the Output .</w:t>
-      </w:r>
-      <w:proofErr w:type="spellStart"/>
-      <w:r>
-        <w:t>cal</w:t>
-      </w:r>
-      <w:proofErr w:type="spellEnd"/>
-      <w:r>
-        <w:t xml:space="preserve"> File text box and press Enter. This will pull up a dialog box that will enable you to provide a .</w:t>
-      </w:r>
-      <w:proofErr w:type="spellStart"/>
-      <w:r>
-        <w:t>cal</w:t>
-      </w:r>
-      <w:proofErr w:type="spellEnd"/>
-      <w:r>
-        <w:t xml:space="preserve"> file to which data will be saved.</w:t>
-      </w:r>
-    </w:p>
-    <w:p>
-      <w:pPr>
-        <w:pStyle w:val="NormalIndent"/>
-      </w:pPr>
-      <w:r>
-        <w:t>Once the file name has been updated, press Calibrate to begin calibration sequence.</w:t>
+        <w:t>P</w:t>
+      </w:r>
+      <w:r>
+        <w:t>ress Calibrate to begin calibration sequence.</w:t>
       </w:r>
     </w:p>
     <w:p>
@@ -4772,22 +4737,6 @@
       </w:pPr>
       <w:r>
         <w:t>The Abort button may be clicked to interrupt the calibration process; please note that no data that have been collected will be saved.</w:t>
-      </w:r>
-    </w:p>
-    <w:p>
-      <w:pPr>
-        <w:pStyle w:val="NormalIndent"/>
-      </w:pPr>
-      <w:r>
-        <w:t xml:space="preserve">After the calibration process stops, the </w:t>
-      </w:r>
-      <w:proofErr w:type="spellStart"/>
-      <w:r>
-        <w:t>PlotCal</w:t>
-      </w:r>
-      <w:proofErr w:type="spellEnd"/>
-      <w:r>
-        <w:t xml:space="preserve"> program will be launched to display the data that have been collected.  </w:t>
       </w:r>
     </w:p>
     <w:p/>
@@ -4807,7 +4756,6 @@
         <w:pStyle w:val="Heading1"/>
       </w:pPr>
       <w:r>
-        <w:lastRenderedPageBreak/>
         <w:t xml:space="preserve">Characterizing Microphones (building </w:t>
       </w:r>
       <w:r>
@@ -4892,7 +4840,6 @@
         <w:pStyle w:val="Heading1"/>
       </w:pPr>
       <w:r>
-        <w:lastRenderedPageBreak/>
         <w:t>Using Non-reference Microphones</w:t>
       </w:r>
     </w:p>
@@ -4960,7 +4907,6 @@
         <w:pStyle w:val="Heading1"/>
       </w:pPr>
       <w:r>
-        <w:lastRenderedPageBreak/>
         <w:t>Other Details</w:t>
       </w:r>
     </w:p>
@@ -5028,7 +4974,6 @@
         <w:pStyle w:val="Heading1"/>
       </w:pPr>
       <w:r>
-        <w:lastRenderedPageBreak/>
         <w:t>GUI</w:t>
       </w:r>
     </w:p>
@@ -5135,7 +5080,6 @@
         <w:rPr>
           <w:noProof/>
         </w:rPr>
-        <w:lastRenderedPageBreak/>
         <w:drawing>
           <wp:inline distT="0" distB="0" distL="0" distR="0" wp14:anchorId="1A5D8614" wp14:editId="2086C3CE">
             <wp:extent cx="5029200" cy="4008853"/>
@@ -5213,7 +5157,6 @@
         <w:rPr>
           <w:noProof/>
         </w:rPr>
-        <w:lastRenderedPageBreak/>
         <w:drawing>
           <wp:inline distT="0" distB="0" distL="0" distR="0" wp14:anchorId="7EEEFBEE" wp14:editId="440ACC90">
             <wp:extent cx="5083248" cy="4051935"/>
@@ -5286,7 +5229,6 @@
         <w:rPr>
           <w:noProof/>
         </w:rPr>
-        <w:lastRenderedPageBreak/>
         <w:drawing>
           <wp:inline distT="0" distB="0" distL="0" distR="0" wp14:anchorId="32EE01E9" wp14:editId="4B4F33A2">
             <wp:extent cx="5943600" cy="4737735"/>
@@ -5375,7 +5317,6 @@
         <w:rPr>
           <w:noProof/>
         </w:rPr>
-        <w:lastRenderedPageBreak/>
         <w:drawing>
           <wp:inline distT="0" distB="0" distL="0" distR="0" wp14:anchorId="7B2E1842" wp14:editId="042C88EE">
             <wp:extent cx="4939856" cy="3937635"/>
@@ -5449,7 +5390,6 @@
         <w:rPr>
           <w:noProof/>
         </w:rPr>
-        <w:lastRenderedPageBreak/>
         <w:drawing>
           <wp:inline distT="0" distB="0" distL="0" distR="0" wp14:anchorId="3E403957" wp14:editId="10627A5B">
             <wp:extent cx="5083248" cy="4051935"/>
@@ -5561,7 +5501,6 @@
         <w:pStyle w:val="Heading2"/>
       </w:pPr>
       <w:r>
-        <w:lastRenderedPageBreak/>
         <w:t>Calibration Settings</w:t>
       </w:r>
     </w:p>
@@ -5860,11 +5799,7 @@
       </w:r>
       <w:proofErr w:type="spellEnd"/>
       <w:r>
-        <w:t xml:space="preserve"> files. After each triggered </w:t>
-      </w:r>
-      <w:r>
-        <w:lastRenderedPageBreak/>
-        <w:t xml:space="preserve">sweep, the system will wait for a duration of xxx seconds (see </w:t>
+        <w:t xml:space="preserve"> files. After each triggered sweep, the system will wait for a duration of xxx seconds (see </w:t>
       </w:r>
       <w:r>
         <w:rPr>
@@ -6297,7 +6232,6 @@
         <w:pStyle w:val="Heading3"/>
       </w:pPr>
       <w:r>
-        <w:lastRenderedPageBreak/>
         <w:t>Min Level</w:t>
       </w:r>
     </w:p>
@@ -6605,7 +6539,6 @@
       </w:r>
       <w:proofErr w:type="spellStart"/>
       <w:r>
-        <w:lastRenderedPageBreak/>
         <w:t>Input/Output</w:t>
       </w:r>
       <w:proofErr w:type="spellEnd"/>
@@ -6951,11 +6884,7 @@
       </w:r>
       <w:proofErr w:type="spellEnd"/>
       <w:r>
-        <w:t xml:space="preserve">).  Check </w:t>
-      </w:r>
-      <w:r>
-        <w:lastRenderedPageBreak/>
-        <w:t>your hardware capabilities before calibration!  Alternatively, you can always perform an initial, trial calibration run using a small tone level (e.g., 0.1 V peak) and increase the level if no problems are encountered.</w:t>
+        <w:t>).  Check your hardware capabilities before calibration!  Alternatively, you can always perform an initial, trial calibration run using a small tone level (e.g., 0.1 V peak) and increase the level if no problems are encountered.</w:t>
       </w:r>
     </w:p>
     <w:p>
@@ -7098,7 +7027,6 @@
         <w:pStyle w:val="Heading2"/>
       </w:pPr>
       <w:r>
-        <w:lastRenderedPageBreak/>
         <w:t>Microphone Settings</w:t>
       </w:r>
     </w:p>
@@ -7463,9 +7391,6 @@
       </w:pPr>
       <w:r>
         <w:br w:type="page"/>
-      </w:r>
-      <w:r>
-        <w:lastRenderedPageBreak/>
         <w:t>File Settings</w:t>
       </w:r>
     </w:p>
@@ -7660,7 +7585,6 @@
         <w:pStyle w:val="Heading1"/>
       </w:pPr>
       <w:r>
-        <w:lastRenderedPageBreak/>
         <w:t>Menu</w:t>
       </w:r>
     </w:p>
@@ -8120,7 +8044,6 @@
         <w:pStyle w:val="Heading1"/>
       </w:pPr>
       <w:r>
-        <w:lastRenderedPageBreak/>
         <w:t>Hardware</w:t>
       </w:r>
     </w:p>
@@ -8480,7 +8403,6 @@
         <w:pStyle w:val="Heading2"/>
       </w:pPr>
       <w:r>
-        <w:lastRenderedPageBreak/>
         <w:t>Antialiasing Filter for A/D inputs</w:t>
       </w:r>
     </w:p>
@@ -8764,7 +8686,6 @@
         <w:pStyle w:val="NormalIndent"/>
       </w:pPr>
       <w:r>
-        <w:lastRenderedPageBreak/>
         <w:t xml:space="preserve">(2) </w:t>
       </w:r>
       <w:r>
@@ -11623,7 +11544,7 @@
 </file>
 
 <file path=customXml/itemProps1.xml><?xml version="1.0" encoding="utf-8"?>
-<ds:datastoreItem xmlns:ds="http://schemas.openxmlformats.org/officeDocument/2006/customXml" ds:itemID="{4C6ED2EC-5B1C-4141-8B10-6A9231CF7A5F}">
+<ds:datastoreItem xmlns:ds="http://schemas.openxmlformats.org/officeDocument/2006/customXml" ds:itemID="{F193106D-F057-3A4F-86FF-7C00614C22EC}">
   <ds:schemaRefs>
     <ds:schemaRef ds:uri="http://schemas.openxmlformats.org/officeDocument/2006/bibliography"/>
   </ds:schemaRefs>

</xml_diff>